<commit_message>
Fixed tabels and cleaned code
</commit_message>
<xml_diff>
--- a/Sun_Haven_Report.docx
+++ b/Sun_Haven_Report.docx
@@ -47,7 +47,7 @@
         <w:pStyle w:val="Date"/>
       </w:pPr>
       <w:r>
-        <w:t xml:space="preserve">2024-11-30</w:t>
+        <w:t xml:space="preserve">2024-12-02</w:t>
       </w:r>
     </w:p>
     <w:bookmarkStart w:id="20" w:name="introduction"/>
@@ -271,6 +271,42 @@
           <w:rStyle w:val="CommentTok"/>
         </w:rPr>
         <w:t xml:space="preserve"># Clean</w:t>
+      </w:r>
+      <w:r>
+        <w:br/>
+      </w:r>
+      <w:r>
+        <w:rPr>
+          <w:rStyle w:val="FunctionTok"/>
+        </w:rPr>
+        <w:t xml:space="preserve">library</w:t>
+      </w:r>
+      <w:r>
+        <w:rPr>
+          <w:rStyle w:val="NormalTok"/>
+        </w:rPr>
+        <w:t xml:space="preserve">(knitr) </w:t>
+      </w:r>
+      <w:r>
+        <w:rPr>
+          <w:rStyle w:val="CommentTok"/>
+        </w:rPr>
+        <w:t xml:space="preserve"># For kable, cleaner tables </w:t>
+      </w:r>
+      <w:r>
+        <w:br/>
+      </w:r>
+      <w:r>
+        <w:rPr>
+          <w:rStyle w:val="FunctionTok"/>
+        </w:rPr>
+        <w:t xml:space="preserve">library</w:t>
+      </w:r>
+      <w:r>
+        <w:rPr>
+          <w:rStyle w:val="NormalTok"/>
+        </w:rPr>
+        <w:t xml:space="preserve">(kableExtra)</w:t>
       </w:r>
     </w:p>
     <w:p>
@@ -745,81 +781,7 @@
     </w:p>
     <w:p>
       <w:pPr>
-        <w:pStyle w:val="SourceCode"/>
-      </w:pPr>
-      <w:r>
-        <w:rPr>
-          <w:rStyle w:val="VerbatimChar"/>
-        </w:rPr>
-        <w:t xml:space="preserve">##        town category        name season growth_time yield currency sell_price</w:t>
-      </w:r>
-      <w:r>
-        <w:br/>
-      </w:r>
-      <w:r>
-        <w:rPr>
-          <w:rStyle w:val="VerbatimChar"/>
-        </w:rPr>
-        <w:t xml:space="preserve">## 1 Sun Haven     Crop      Clover    Any           3     3     Gold          5</w:t>
-      </w:r>
-      <w:r>
-        <w:br/>
-      </w:r>
-      <w:r>
-        <w:rPr>
-          <w:rStyle w:val="VerbatimChar"/>
-        </w:rPr>
-        <w:t xml:space="preserve">## 2 Sun Haven     Crop  Chocoberry Spring           6     3     Gold         12</w:t>
-      </w:r>
-      <w:r>
-        <w:br/>
-      </w:r>
-      <w:r>
-        <w:rPr>
-          <w:rStyle w:val="VerbatimChar"/>
-        </w:rPr>
-        <w:t xml:space="preserve">## 3 Sun Haven     Crop Green Beans Spring          12     1     Gold         20</w:t>
-      </w:r>
-      <w:r>
-        <w:br/>
-      </w:r>
-      <w:r>
-        <w:rPr>
-          <w:rStyle w:val="VerbatimChar"/>
-        </w:rPr>
-        <w:t xml:space="preserve">##   seed_price max_harvest profit_per_day    x  x_1                      x_2</w:t>
-      </w:r>
-      <w:r>
-        <w:br/>
-      </w:r>
-      <w:r>
-        <w:rPr>
-          <w:rStyle w:val="VerbatimChar"/>
-        </w:rPr>
-        <w:t xml:space="preserve">## 1        100           1         -28.33 &lt;NA&gt; &lt;NA&gt;                         </w:t>
-      </w:r>
-      <w:r>
-        <w:br/>
-      </w:r>
-      <w:r>
-        <w:rPr>
-          <w:rStyle w:val="VerbatimChar"/>
-        </w:rPr>
-        <w:t xml:space="preserve">## 2         45           1          -1.50 &lt;NA&gt; &lt;NA&gt;                         </w:t>
-      </w:r>
-      <w:r>
-        <w:br/>
-      </w:r>
-      <w:r>
-        <w:rPr>
-          <w:rStyle w:val="VerbatimChar"/>
-        </w:rPr>
-        <w:t xml:space="preserve">## 3        200          16           4.44 &lt;NA&gt; &lt;NA&gt; All crop proces minus 10</w:t>
-      </w:r>
-    </w:p>
-    <w:p>
-      <w:pPr>
-        <w:pStyle w:val="FirstParagraph"/>
+        <w:pStyle w:val="BodyText"/>
       </w:pPr>
       <w:r>
         <w:drawing>
@@ -886,7 +848,7 @@
               <a:graphicData uri="http://schemas.openxmlformats.org/drawingml/2006/picture">
                 <pic:pic>
                   <pic:nvPicPr>
-                    <pic:cNvPr descr="Sun_Haven_Report_files/figure-docx/Any_Season_Crops_in_NelVari-1.png" id="32" name="Picture"/>
+                    <pic:cNvPr descr="Sun_Haven_Report_files/figure-docx/Any_Season_Crops_in_Withergate-1.png" id="32" name="Picture"/>
                     <pic:cNvPicPr>
                       <a:picLocks noChangeArrowheads="1" noChangeAspect="1"/>
                     </pic:cNvPicPr>
@@ -933,7 +895,7 @@
               <a:graphicData uri="http://schemas.openxmlformats.org/drawingml/2006/picture">
                 <pic:pic>
                   <pic:nvPicPr>
-                    <pic:cNvPr descr="Sun_Haven_Report_files/figure-docx/Plots_for_crops-1.png" id="35" name="Picture"/>
+                    <pic:cNvPr descr="Sun_Haven_Report_files/figure-docx/Any_Season_Crops_in_NelVari-1.png" id="35" name="Picture"/>
                     <pic:cNvPicPr>
                       <a:picLocks noChangeArrowheads="1" noChangeAspect="1"/>
                     </pic:cNvPicPr>
@@ -976,81 +938,233 @@
     </w:p>
     <w:p>
       <w:pPr>
-        <w:pStyle w:val="SourceCode"/>
-      </w:pPr>
-      <w:r>
-        <w:rPr>
-          <w:rStyle w:val="VerbatimChar"/>
-        </w:rPr>
-        <w:t xml:space="preserve">##        town category              name season growth_time yield currency</w:t>
-      </w:r>
-      <w:r>
-        <w:br/>
-      </w:r>
-      <w:r>
-        <w:rPr>
-          <w:rStyle w:val="VerbatimChar"/>
-        </w:rPr>
-        <w:t xml:space="preserve">## 1 Sun Haven     Crop           Pumpkin   Fall          18     1     Gold</w:t>
-      </w:r>
-      <w:r>
-        <w:br/>
-      </w:r>
-      <w:r>
-        <w:rPr>
-          <w:rStyle w:val="VerbatimChar"/>
-        </w:rPr>
-        <w:t xml:space="preserve">## 2 Sun Haven     Crop        Shimmeroot Spring          14     1     Gold</w:t>
-      </w:r>
-      <w:r>
-        <w:br/>
-      </w:r>
-      <w:r>
-        <w:rPr>
-          <w:rStyle w:val="VerbatimChar"/>
-        </w:rPr>
-        <w:t xml:space="preserve">## 3 Sun Haven     Crop Pythagorean Berry Winter          13     1     Gold</w:t>
-      </w:r>
-      <w:r>
-        <w:br/>
-      </w:r>
-      <w:r>
-        <w:rPr>
-          <w:rStyle w:val="VerbatimChar"/>
-        </w:rPr>
-        <w:t xml:space="preserve">##   sell_price seed_price max_harvest profit_per_day    x  x_1 x_2</w:t>
-      </w:r>
-      <w:r>
-        <w:br/>
-      </w:r>
-      <w:r>
-        <w:rPr>
-          <w:rStyle w:val="VerbatimChar"/>
-        </w:rPr>
-        <w:t xml:space="preserve">## 1        575        300           1          15.28 &lt;NA&gt; &lt;NA&gt;    </w:t>
-      </w:r>
-      <w:r>
-        <w:br/>
-      </w:r>
-      <w:r>
-        <w:rPr>
-          <w:rStyle w:val="VerbatimChar"/>
-        </w:rPr>
-        <w:t xml:space="preserve">## 2        525        400           1           8.93 &lt;NA&gt; &lt;NA&gt;    </w:t>
-      </w:r>
-      <w:r>
-        <w:br/>
-      </w:r>
-      <w:r>
-        <w:rPr>
-          <w:rStyle w:val="VerbatimChar"/>
-        </w:rPr>
-        <w:t xml:space="preserve">## 3        512        345           1          12.85 &lt;NA&gt; &lt;NA&gt;</w:t>
-      </w:r>
-    </w:p>
-    <w:p>
-      <w:pPr>
-        <w:pStyle w:val="FirstParagraph"/>
+        <w:pStyle w:val="TableCaption"/>
+      </w:pPr>
+      <w:r>
+        <w:t xml:space="preserve">Top 3 Cheapest Crops in Sun Haven (Excluding Flowers and Trees)</w:t>
+      </w:r>
+    </w:p>
+    <w:tbl>
+      <w:tblPr>
+        <w:tblStyle w:val="Table"/>
+        <w:tblW w:type="auto" w:w="0"/>
+        <w:tblLook w:firstRow="1" w:lastRow="0" w:firstColumn="0" w:lastColumn="0" w:noHBand="0" w:noVBand="0" w:val="0020"/>
+        <w:jc w:val="start"/>
+        <w:tblCaption w:val="Top 3 Cheapest Crops in Sun Haven (Excluding Flowers and Trees)"/>
+      </w:tblPr>
+      <w:tblGrid>
+        <w:gridCol w:w="1980"/>
+        <w:gridCol w:w="1980"/>
+        <w:gridCol w:w="1980"/>
+        <w:gridCol w:w="1980"/>
+      </w:tblGrid>
+      <w:tr>
+        <w:trPr>
+          <w:tblHeader w:val="true"/>
+        </w:trPr>
+        <w:tc>
+          <w:tcPr/>
+          <w:p>
+            <w:pPr>
+              <w:pStyle w:val="Compact"/>
+              <w:jc w:val="center"/>
+            </w:pPr>
+            <w:r>
+              <w:t xml:space="preserve">Name</w:t>
+            </w:r>
+          </w:p>
+        </w:tc>
+        <w:tc>
+          <w:tcPr/>
+          <w:p>
+            <w:pPr>
+              <w:pStyle w:val="Compact"/>
+              <w:jc w:val="center"/>
+            </w:pPr>
+            <w:r>
+              <w:t xml:space="preserve">Sell Price</w:t>
+            </w:r>
+          </w:p>
+        </w:tc>
+        <w:tc>
+          <w:tcPr/>
+          <w:p>
+            <w:pPr>
+              <w:pStyle w:val="Compact"/>
+              <w:jc w:val="center"/>
+            </w:pPr>
+            <w:r>
+              <w:t xml:space="preserve">Season</w:t>
+            </w:r>
+          </w:p>
+        </w:tc>
+        <w:tc>
+          <w:tcPr/>
+          <w:p>
+            <w:pPr>
+              <w:pStyle w:val="Compact"/>
+              <w:jc w:val="center"/>
+            </w:pPr>
+            <w:r>
+              <w:t xml:space="preserve">Town</w:t>
+            </w:r>
+          </w:p>
+        </w:tc>
+      </w:tr>
+      <w:tr>
+        <w:tc>
+          <w:tcPr/>
+          <w:p>
+            <w:pPr>
+              <w:pStyle w:val="Compact"/>
+              <w:jc w:val="center"/>
+            </w:pPr>
+            <w:r>
+              <w:t xml:space="preserve">Clover</w:t>
+            </w:r>
+          </w:p>
+        </w:tc>
+        <w:tc>
+          <w:tcPr/>
+          <w:p>
+            <w:pPr>
+              <w:pStyle w:val="Compact"/>
+              <w:jc w:val="center"/>
+            </w:pPr>
+            <w:r>
+              <w:t xml:space="preserve">5</w:t>
+            </w:r>
+          </w:p>
+        </w:tc>
+        <w:tc>
+          <w:tcPr/>
+          <w:p>
+            <w:pPr>
+              <w:pStyle w:val="Compact"/>
+              <w:jc w:val="center"/>
+            </w:pPr>
+            <w:r>
+              <w:t xml:space="preserve">Any</w:t>
+            </w:r>
+          </w:p>
+        </w:tc>
+        <w:tc>
+          <w:tcPr/>
+          <w:p>
+            <w:pPr>
+              <w:pStyle w:val="Compact"/>
+              <w:jc w:val="center"/>
+            </w:pPr>
+            <w:r>
+              <w:t xml:space="preserve">Sun Haven</w:t>
+            </w:r>
+          </w:p>
+        </w:tc>
+      </w:tr>
+      <w:tr>
+        <w:tc>
+          <w:tcPr/>
+          <w:p>
+            <w:pPr>
+              <w:pStyle w:val="Compact"/>
+              <w:jc w:val="center"/>
+            </w:pPr>
+            <w:r>
+              <w:t xml:space="preserve">Chocoberry</w:t>
+            </w:r>
+          </w:p>
+        </w:tc>
+        <w:tc>
+          <w:tcPr/>
+          <w:p>
+            <w:pPr>
+              <w:pStyle w:val="Compact"/>
+              <w:jc w:val="center"/>
+            </w:pPr>
+            <w:r>
+              <w:t xml:space="preserve">12</w:t>
+            </w:r>
+          </w:p>
+        </w:tc>
+        <w:tc>
+          <w:tcPr/>
+          <w:p>
+            <w:pPr>
+              <w:pStyle w:val="Compact"/>
+              <w:jc w:val="center"/>
+            </w:pPr>
+            <w:r>
+              <w:t xml:space="preserve">Spring</w:t>
+            </w:r>
+          </w:p>
+        </w:tc>
+        <w:tc>
+          <w:tcPr/>
+          <w:p>
+            <w:pPr>
+              <w:pStyle w:val="Compact"/>
+              <w:jc w:val="center"/>
+            </w:pPr>
+            <w:r>
+              <w:t xml:space="preserve">Sun Haven</w:t>
+            </w:r>
+          </w:p>
+        </w:tc>
+      </w:tr>
+      <w:tr>
+        <w:tc>
+          <w:tcPr/>
+          <w:p>
+            <w:pPr>
+              <w:pStyle w:val="Compact"/>
+              <w:jc w:val="center"/>
+            </w:pPr>
+            <w:r>
+              <w:t xml:space="preserve">Green Beans</w:t>
+            </w:r>
+          </w:p>
+        </w:tc>
+        <w:tc>
+          <w:tcPr/>
+          <w:p>
+            <w:pPr>
+              <w:pStyle w:val="Compact"/>
+              <w:jc w:val="center"/>
+            </w:pPr>
+            <w:r>
+              <w:t xml:space="preserve">20</w:t>
+            </w:r>
+          </w:p>
+        </w:tc>
+        <w:tc>
+          <w:tcPr/>
+          <w:p>
+            <w:pPr>
+              <w:pStyle w:val="Compact"/>
+              <w:jc w:val="center"/>
+            </w:pPr>
+            <w:r>
+              <w:t xml:space="preserve">Spring</w:t>
+            </w:r>
+          </w:p>
+        </w:tc>
+        <w:tc>
+          <w:tcPr/>
+          <w:p>
+            <w:pPr>
+              <w:pStyle w:val="Compact"/>
+              <w:jc w:val="center"/>
+            </w:pPr>
+            <w:r>
+              <w:t xml:space="preserve">Sun Haven</w:t>
+            </w:r>
+          </w:p>
+        </w:tc>
+      </w:tr>
+    </w:tbl>
+    <w:p>
+      <w:pPr>
+        <w:pStyle w:val="BodyText"/>
       </w:pPr>
       <w:r>
         <w:t xml:space="preserve">Notice the currency for the two other towns are different from the starter town. Later on, we will be using this information to filter down the cooked food items we want to focus on.</w:t>
@@ -1251,72 +1365,405 @@
     </w:p>
     <w:p>
       <w:pPr>
-        <w:pStyle w:val="SourceCode"/>
-      </w:pPr>
-      <w:r>
-        <w:rPr>
-          <w:rStyle w:val="VerbatimChar"/>
-        </w:rPr>
-        <w:t xml:space="preserve">## # A tibble: 4 × 8</w:t>
-      </w:r>
-      <w:r>
-        <w:br/>
-      </w:r>
-      <w:r>
-        <w:rPr>
-          <w:rStyle w:val="VerbatimChar"/>
-        </w:rPr>
-        <w:t xml:space="preserve">##   station item  currency stat  stat_boost ingredient_1 ingredient_2 ingredient_3</w:t>
-      </w:r>
-      <w:r>
-        <w:br/>
-      </w:r>
-      <w:r>
-        <w:rPr>
-          <w:rStyle w:val="VerbatimChar"/>
-        </w:rPr>
-        <w:t xml:space="preserve">##   &lt;chr&gt;   &lt;chr&gt; &lt;chr&gt;    &lt;chr&gt; &lt;chr&gt;      &lt;chr&gt;        &lt;chr&gt;        &lt;chr&gt;       </w:t>
-      </w:r>
-      <w:r>
-        <w:br/>
-      </w:r>
-      <w:r>
-        <w:rPr>
-          <w:rStyle w:val="VerbatimChar"/>
-        </w:rPr>
-        <w:t xml:space="preserve">## 1 Cookin… Gold… Mana Orb Mana  huge       Golden Fire… Noodles      Greenspice  </w:t>
-      </w:r>
-      <w:r>
-        <w:br/>
-      </w:r>
-      <w:r>
-        <w:rPr>
-          <w:rStyle w:val="VerbatimChar"/>
-        </w:rPr>
-        <w:t xml:space="preserve">## 2 Cookin… Gold… Mana Orb Mana  huge       Golden Fath… Mushroom     Seaweed     </w:t>
-      </w:r>
-      <w:r>
-        <w:br/>
-      </w:r>
-      <w:r>
-        <w:rPr>
-          <w:rStyle w:val="VerbatimChar"/>
-        </w:rPr>
-        <w:t xml:space="preserve">## 3 Cookin… Gold… Mana Orb Mana  huge       Golden Mush… Bread        Tomato      </w:t>
-      </w:r>
-      <w:r>
-        <w:br/>
-      </w:r>
-      <w:r>
-        <w:rPr>
-          <w:rStyle w:val="VerbatimChar"/>
-        </w:rPr>
-        <w:t xml:space="preserve">## 4 Cookin… Gold… Mana Orb Mana  huge       Golden Brin… Golden Tren… Golden Naut…</w:t>
-      </w:r>
-    </w:p>
-    <w:p>
-      <w:pPr>
-        <w:pStyle w:val="FirstParagraph"/>
+        <w:pStyle w:val="TableCaption"/>
+      </w:pPr>
+      <w:r>
+        <w:t xml:space="preserve">Cooking Pot Recipes with Huge Mana Boost</w:t>
+      </w:r>
+    </w:p>
+    <w:tbl>
+      <w:tblPr>
+        <w:tblStyle w:val="Table"/>
+        <w:tblW w:type="auto" w:w="0"/>
+        <w:tblLook w:firstRow="1" w:lastRow="0" w:firstColumn="0" w:lastColumn="0" w:noHBand="0" w:noVBand="0" w:val="0020"/>
+        <w:jc w:val="start"/>
+        <w:tblCaption w:val="Cooking Pot Recipes with Huge Mana Boost"/>
+      </w:tblPr>
+      <w:tblGrid>
+        <w:gridCol w:w="1320"/>
+        <w:gridCol w:w="1320"/>
+        <w:gridCol w:w="1320"/>
+        <w:gridCol w:w="1320"/>
+        <w:gridCol w:w="1320"/>
+        <w:gridCol w:w="1320"/>
+      </w:tblGrid>
+      <w:tr>
+        <w:trPr>
+          <w:tblHeader w:val="true"/>
+        </w:trPr>
+        <w:tc>
+          <w:tcPr/>
+          <w:p>
+            <w:pPr>
+              <w:pStyle w:val="Compact"/>
+              <w:jc w:val="left"/>
+            </w:pPr>
+            <w:r>
+              <w:t xml:space="preserve">Station</w:t>
+            </w:r>
+          </w:p>
+        </w:tc>
+        <w:tc>
+          <w:tcPr/>
+          <w:p>
+            <w:pPr>
+              <w:pStyle w:val="Compact"/>
+              <w:jc w:val="left"/>
+            </w:pPr>
+            <w:r>
+              <w:t xml:space="preserve">Recipe</w:t>
+            </w:r>
+          </w:p>
+        </w:tc>
+        <w:tc>
+          <w:tcPr/>
+          <w:p>
+            <w:pPr>
+              <w:pStyle w:val="Compact"/>
+              <w:jc w:val="left"/>
+            </w:pPr>
+            <w:r>
+              <w:t xml:space="preserve">Currency</w:t>
+            </w:r>
+          </w:p>
+        </w:tc>
+        <w:tc>
+          <w:tcPr/>
+          <w:p>
+            <w:pPr>
+              <w:pStyle w:val="Compact"/>
+              <w:jc w:val="left"/>
+            </w:pPr>
+            <w:r>
+              <w:t xml:space="preserve">Ingredient_1</w:t>
+            </w:r>
+          </w:p>
+        </w:tc>
+        <w:tc>
+          <w:tcPr/>
+          <w:p>
+            <w:pPr>
+              <w:pStyle w:val="Compact"/>
+              <w:jc w:val="left"/>
+            </w:pPr>
+            <w:r>
+              <w:t xml:space="preserve">Ingredient_2</w:t>
+            </w:r>
+          </w:p>
+        </w:tc>
+        <w:tc>
+          <w:tcPr/>
+          <w:p>
+            <w:pPr>
+              <w:pStyle w:val="Compact"/>
+              <w:jc w:val="left"/>
+            </w:pPr>
+            <w:r>
+              <w:t xml:space="preserve">Ingredient_3</w:t>
+            </w:r>
+          </w:p>
+        </w:tc>
+      </w:tr>
+      <w:tr>
+        <w:tc>
+          <w:tcPr/>
+          <w:p>
+            <w:pPr>
+              <w:pStyle w:val="Compact"/>
+              <w:jc w:val="left"/>
+            </w:pPr>
+            <w:r>
+              <w:t xml:space="preserve">Cooking Pot</w:t>
+            </w:r>
+          </w:p>
+        </w:tc>
+        <w:tc>
+          <w:tcPr/>
+          <w:p>
+            <w:pPr>
+              <w:pStyle w:val="Compact"/>
+              <w:jc w:val="left"/>
+            </w:pPr>
+            <w:r>
+              <w:t xml:space="preserve">Golden Spicy Noodles</w:t>
+            </w:r>
+          </w:p>
+        </w:tc>
+        <w:tc>
+          <w:tcPr/>
+          <w:p>
+            <w:pPr>
+              <w:pStyle w:val="Compact"/>
+              <w:jc w:val="left"/>
+            </w:pPr>
+            <w:r>
+              <w:t xml:space="preserve">Mana Orb</w:t>
+            </w:r>
+          </w:p>
+        </w:tc>
+        <w:tc>
+          <w:tcPr/>
+          <w:p>
+            <w:pPr>
+              <w:pStyle w:val="Compact"/>
+              <w:jc w:val="left"/>
+            </w:pPr>
+            <w:r>
+              <w:t xml:space="preserve">Golden Fire Rune</w:t>
+            </w:r>
+          </w:p>
+        </w:tc>
+        <w:tc>
+          <w:tcPr/>
+          <w:p>
+            <w:pPr>
+              <w:pStyle w:val="Compact"/>
+              <w:jc w:val="left"/>
+            </w:pPr>
+            <w:r>
+              <w:t xml:space="preserve">Noodles</w:t>
+            </w:r>
+          </w:p>
+        </w:tc>
+        <w:tc>
+          <w:tcPr/>
+          <w:p>
+            <w:pPr>
+              <w:pStyle w:val="Compact"/>
+              <w:jc w:val="left"/>
+            </w:pPr>
+            <w:r>
+              <w:t xml:space="preserve">Greenspice</w:t>
+            </w:r>
+          </w:p>
+        </w:tc>
+      </w:tr>
+      <w:tr>
+        <w:tc>
+          <w:tcPr/>
+          <w:p>
+            <w:pPr>
+              <w:pStyle w:val="Compact"/>
+              <w:jc w:val="left"/>
+            </w:pPr>
+            <w:r>
+              <w:t xml:space="preserve">Cooking Pot</w:t>
+            </w:r>
+          </w:p>
+        </w:tc>
+        <w:tc>
+          <w:tcPr/>
+          <w:p>
+            <w:pPr>
+              <w:pStyle w:val="Compact"/>
+              <w:jc w:val="left"/>
+            </w:pPr>
+            <w:r>
+              <w:t xml:space="preserve">Golden Fathom Fruit Stirfry</w:t>
+            </w:r>
+          </w:p>
+        </w:tc>
+        <w:tc>
+          <w:tcPr/>
+          <w:p>
+            <w:pPr>
+              <w:pStyle w:val="Compact"/>
+              <w:jc w:val="left"/>
+            </w:pPr>
+            <w:r>
+              <w:t xml:space="preserve">Mana Orb</w:t>
+            </w:r>
+          </w:p>
+        </w:tc>
+        <w:tc>
+          <w:tcPr/>
+          <w:p>
+            <w:pPr>
+              <w:pStyle w:val="Compact"/>
+              <w:jc w:val="left"/>
+            </w:pPr>
+            <w:r>
+              <w:t xml:space="preserve">Golden Fathom Fruit</w:t>
+            </w:r>
+          </w:p>
+        </w:tc>
+        <w:tc>
+          <w:tcPr/>
+          <w:p>
+            <w:pPr>
+              <w:pStyle w:val="Compact"/>
+              <w:jc w:val="left"/>
+            </w:pPr>
+            <w:r>
+              <w:t xml:space="preserve">Mushroom</w:t>
+            </w:r>
+          </w:p>
+        </w:tc>
+        <w:tc>
+          <w:tcPr/>
+          <w:p>
+            <w:pPr>
+              <w:pStyle w:val="Compact"/>
+              <w:jc w:val="left"/>
+            </w:pPr>
+            <w:r>
+              <w:t xml:space="preserve">Seaweed</w:t>
+            </w:r>
+          </w:p>
+        </w:tc>
+      </w:tr>
+      <w:tr>
+        <w:tc>
+          <w:tcPr/>
+          <w:p>
+            <w:pPr>
+              <w:pStyle w:val="Compact"/>
+              <w:jc w:val="left"/>
+            </w:pPr>
+            <w:r>
+              <w:t xml:space="preserve">Cooking Pot</w:t>
+            </w:r>
+          </w:p>
+        </w:tc>
+        <w:tc>
+          <w:tcPr/>
+          <w:p>
+            <w:pPr>
+              <w:pStyle w:val="Compact"/>
+              <w:jc w:val="left"/>
+            </w:pPr>
+            <w:r>
+              <w:t xml:space="preserve">Golden Mushroom Burger</w:t>
+            </w:r>
+          </w:p>
+        </w:tc>
+        <w:tc>
+          <w:tcPr/>
+          <w:p>
+            <w:pPr>
+              <w:pStyle w:val="Compact"/>
+              <w:jc w:val="left"/>
+            </w:pPr>
+            <w:r>
+              <w:t xml:space="preserve">Mana Orb</w:t>
+            </w:r>
+          </w:p>
+        </w:tc>
+        <w:tc>
+          <w:tcPr/>
+          <w:p>
+            <w:pPr>
+              <w:pStyle w:val="Compact"/>
+              <w:jc w:val="left"/>
+            </w:pPr>
+            <w:r>
+              <w:t xml:space="preserve">Golden Mushroom</w:t>
+            </w:r>
+          </w:p>
+        </w:tc>
+        <w:tc>
+          <w:tcPr/>
+          <w:p>
+            <w:pPr>
+              <w:pStyle w:val="Compact"/>
+              <w:jc w:val="left"/>
+            </w:pPr>
+            <w:r>
+              <w:t xml:space="preserve">Bread</w:t>
+            </w:r>
+          </w:p>
+        </w:tc>
+        <w:tc>
+          <w:tcPr/>
+          <w:p>
+            <w:pPr>
+              <w:pStyle w:val="Compact"/>
+              <w:jc w:val="left"/>
+            </w:pPr>
+            <w:r>
+              <w:t xml:space="preserve">Tomato</w:t>
+            </w:r>
+          </w:p>
+        </w:tc>
+      </w:tr>
+      <w:tr>
+        <w:tc>
+          <w:tcPr/>
+          <w:p>
+            <w:pPr>
+              <w:pStyle w:val="Compact"/>
+              <w:jc w:val="left"/>
+            </w:pPr>
+            <w:r>
+              <w:t xml:space="preserve">Cooking Pot</w:t>
+            </w:r>
+          </w:p>
+        </w:tc>
+        <w:tc>
+          <w:tcPr/>
+          <w:p>
+            <w:pPr>
+              <w:pStyle w:val="Compact"/>
+              <w:jc w:val="left"/>
+            </w:pPr>
+            <w:r>
+              <w:t xml:space="preserve">Golden Brinestone Feast</w:t>
+            </w:r>
+          </w:p>
+        </w:tc>
+        <w:tc>
+          <w:tcPr/>
+          <w:p>
+            <w:pPr>
+              <w:pStyle w:val="Compact"/>
+              <w:jc w:val="left"/>
+            </w:pPr>
+            <w:r>
+              <w:t xml:space="preserve">Mana Orb</w:t>
+            </w:r>
+          </w:p>
+        </w:tc>
+        <w:tc>
+          <w:tcPr/>
+          <w:p>
+            <w:pPr>
+              <w:pStyle w:val="Compact"/>
+              <w:jc w:val="left"/>
+            </w:pPr>
+            <w:r>
+              <w:t xml:space="preserve">Golden Brine Berry</w:t>
+            </w:r>
+          </w:p>
+        </w:tc>
+        <w:tc>
+          <w:tcPr/>
+          <w:p>
+            <w:pPr>
+              <w:pStyle w:val="Compact"/>
+              <w:jc w:val="left"/>
+            </w:pPr>
+            <w:r>
+              <w:t xml:space="preserve">Golden Trench Nut</w:t>
+            </w:r>
+          </w:p>
+        </w:tc>
+        <w:tc>
+          <w:tcPr/>
+          <w:p>
+            <w:pPr>
+              <w:pStyle w:val="Compact"/>
+              <w:jc w:val="left"/>
+            </w:pPr>
+            <w:r>
+              <w:t xml:space="preserve">Golden Nautitrine Fruit</w:t>
+            </w:r>
+          </w:p>
+        </w:tc>
+      </w:tr>
+    </w:tbl>
+    <w:p>
+      <w:pPr>
+        <w:pStyle w:val="BodyText"/>
       </w:pPr>
       <w:r>
         <w:t xml:space="preserve">These</w:t>
@@ -1437,126 +1884,982 @@
     </w:p>
     <w:p>
       <w:pPr>
-        <w:pStyle w:val="SourceCode"/>
-      </w:pPr>
-      <w:r>
-        <w:rPr>
-          <w:rStyle w:val="VerbatimChar"/>
-        </w:rPr>
-        <w:t xml:space="preserve">## # A tibble: 10 × 7</w:t>
-      </w:r>
-      <w:r>
-        <w:br/>
-      </w:r>
-      <w:r>
-        <w:rPr>
-          <w:rStyle w:val="VerbatimChar"/>
-        </w:rPr>
-        <w:t xml:space="preserve">##    station     item   currency stat_boost ingredient_1 ingredient_2 ingredient_3</w:t>
-      </w:r>
-      <w:r>
-        <w:br/>
-      </w:r>
-      <w:r>
-        <w:rPr>
-          <w:rStyle w:val="VerbatimChar"/>
-        </w:rPr>
-        <w:t xml:space="preserve">##    &lt;chr&gt;       &lt;chr&gt;  &lt;chr&gt;    &lt;chr&gt;      &lt;chr&gt;        &lt;chr&gt;        &lt;chr&gt;       </w:t>
-      </w:r>
-      <w:r>
-        <w:br/>
-      </w:r>
-      <w:r>
-        <w:rPr>
-          <w:rStyle w:val="VerbatimChar"/>
-        </w:rPr>
-        <w:t xml:space="preserve">##  1 Cooking Pot Blueb… Gold     small      Blueberry    Lettuce      &lt;NA&gt;        </w:t>
-      </w:r>
-      <w:r>
-        <w:br/>
-      </w:r>
-      <w:r>
-        <w:rPr>
-          <w:rStyle w:val="VerbatimChar"/>
-        </w:rPr>
-        <w:t xml:space="preserve">##  2 Cooking Pot Pickl… Gold     small      Lettuce      Tomato       Greenspice  </w:t>
-      </w:r>
-      <w:r>
-        <w:br/>
-      </w:r>
-      <w:r>
-        <w:rPr>
-          <w:rStyle w:val="VerbatimChar"/>
-        </w:rPr>
-        <w:t xml:space="preserve">##  3 Cooking Pot Sesam… Gold     small      Rice         Seaweed      &lt;NA&gt;        </w:t>
-      </w:r>
-      <w:r>
-        <w:br/>
-      </w:r>
-      <w:r>
-        <w:rPr>
-          <w:rStyle w:val="VerbatimChar"/>
-        </w:rPr>
-        <w:t xml:space="preserve">##  4 Cooking Pot Mochi  Gold     small      Rice         Sugar        &lt;NA&gt;        </w:t>
-      </w:r>
-      <w:r>
-        <w:br/>
-      </w:r>
-      <w:r>
-        <w:rPr>
-          <w:rStyle w:val="VerbatimChar"/>
-        </w:rPr>
-        <w:t xml:space="preserve">##  5 Cooking Pot Lasag… Gold     moderate   Noodles      Tomato       Cheese      </w:t>
-      </w:r>
-      <w:r>
-        <w:br/>
-      </w:r>
-      <w:r>
-        <w:rPr>
-          <w:rStyle w:val="VerbatimChar"/>
-        </w:rPr>
-        <w:t xml:space="preserve">##  6 Cooking Pot Apple… Gold     small      Apple        Sugar        Cinnaberry  </w:t>
-      </w:r>
-      <w:r>
-        <w:br/>
-      </w:r>
-      <w:r>
-        <w:rPr>
-          <w:rStyle w:val="VerbatimChar"/>
-        </w:rPr>
-        <w:t xml:space="preserve">##  7 Cooking Pot Cinna… Gold     small      Cinnaberry   Apple        Sugar       </w:t>
-      </w:r>
-      <w:r>
-        <w:br/>
-      </w:r>
-      <w:r>
-        <w:rPr>
-          <w:rStyle w:val="VerbatimChar"/>
-        </w:rPr>
-        <w:t xml:space="preserve">##  8 Cooking Pot BLT    Gold     small      Bread        Lettuce      Tomato      </w:t>
-      </w:r>
-      <w:r>
-        <w:br/>
-      </w:r>
-      <w:r>
-        <w:rPr>
-          <w:rStyle w:val="VerbatimChar"/>
-        </w:rPr>
-        <w:t xml:space="preserve">##  9 Cooking Pot Poke … Gold     small      Salmon       Tuna         Rice        </w:t>
-      </w:r>
-      <w:r>
-        <w:br/>
-      </w:r>
-      <w:r>
-        <w:rPr>
-          <w:rStyle w:val="VerbatimChar"/>
-        </w:rPr>
-        <w:t xml:space="preserve">## 10 Cooking Pot Churr… Gold     very small Cinnaberry   Flour        Sugar</w:t>
-      </w:r>
-    </w:p>
-    <w:p>
-      <w:pPr>
-        <w:pStyle w:val="FirstParagraph"/>
+        <w:pStyle w:val="TableCaption"/>
+      </w:pPr>
+      <w:r>
+        <w:t xml:space="preserve">Top 10 Mana Boosting Foods in Sun Haven (Gold Currency)</w:t>
+      </w:r>
+    </w:p>
+    <w:tbl>
+      <w:tblPr>
+        <w:tblStyle w:val="Table"/>
+        <w:tblW w:type="auto" w:w="0"/>
+        <w:tblLook w:firstRow="1" w:lastRow="0" w:firstColumn="0" w:lastColumn="0" w:noHBand="0" w:noVBand="0" w:val="0020"/>
+        <w:jc w:val="start"/>
+        <w:tblCaption w:val="Top 10 Mana Boosting Foods in Sun Haven (Gold Currency)"/>
+      </w:tblPr>
+      <w:tblGrid>
+        <w:gridCol w:w="1131"/>
+        <w:gridCol w:w="1131"/>
+        <w:gridCol w:w="1131"/>
+        <w:gridCol w:w="1131"/>
+        <w:gridCol w:w="1131"/>
+        <w:gridCol w:w="1131"/>
+        <w:gridCol w:w="1131"/>
+      </w:tblGrid>
+      <w:tr>
+        <w:trPr>
+          <w:tblHeader w:val="true"/>
+        </w:trPr>
+        <w:tc>
+          <w:tcPr/>
+          <w:p>
+            <w:pPr>
+              <w:pStyle w:val="Compact"/>
+              <w:jc w:val="left"/>
+            </w:pPr>
+            <w:r>
+              <w:t xml:space="preserve">Station</w:t>
+            </w:r>
+          </w:p>
+        </w:tc>
+        <w:tc>
+          <w:tcPr/>
+          <w:p>
+            <w:pPr>
+              <w:pStyle w:val="Compact"/>
+              <w:jc w:val="left"/>
+            </w:pPr>
+            <w:r>
+              <w:t xml:space="preserve">Recipe</w:t>
+            </w:r>
+          </w:p>
+        </w:tc>
+        <w:tc>
+          <w:tcPr/>
+          <w:p>
+            <w:pPr>
+              <w:pStyle w:val="Compact"/>
+              <w:jc w:val="left"/>
+            </w:pPr>
+            <w:r>
+              <w:t xml:space="preserve">Currency</w:t>
+            </w:r>
+          </w:p>
+        </w:tc>
+        <w:tc>
+          <w:tcPr/>
+          <w:p>
+            <w:pPr>
+              <w:pStyle w:val="Compact"/>
+              <w:jc w:val="left"/>
+            </w:pPr>
+            <w:r>
+              <w:t xml:space="preserve">Boost</w:t>
+            </w:r>
+          </w:p>
+        </w:tc>
+        <w:tc>
+          <w:tcPr/>
+          <w:p>
+            <w:pPr>
+              <w:pStyle w:val="Compact"/>
+              <w:jc w:val="left"/>
+            </w:pPr>
+            <w:r>
+              <w:t xml:space="preserve">Ingredient_1</w:t>
+            </w:r>
+          </w:p>
+        </w:tc>
+        <w:tc>
+          <w:tcPr/>
+          <w:p>
+            <w:pPr>
+              <w:pStyle w:val="Compact"/>
+              <w:jc w:val="left"/>
+            </w:pPr>
+            <w:r>
+              <w:t xml:space="preserve">Ingredient_2</w:t>
+            </w:r>
+          </w:p>
+        </w:tc>
+        <w:tc>
+          <w:tcPr/>
+          <w:p>
+            <w:pPr>
+              <w:pStyle w:val="Compact"/>
+              <w:jc w:val="left"/>
+            </w:pPr>
+            <w:r>
+              <w:t xml:space="preserve">Ingredient_3</w:t>
+            </w:r>
+          </w:p>
+        </w:tc>
+      </w:tr>
+      <w:tr>
+        <w:tc>
+          <w:tcPr/>
+          <w:p>
+            <w:pPr>
+              <w:pStyle w:val="Compact"/>
+              <w:jc w:val="left"/>
+            </w:pPr>
+            <w:r>
+              <w:t xml:space="preserve">Cooking Pot</w:t>
+            </w:r>
+          </w:p>
+        </w:tc>
+        <w:tc>
+          <w:tcPr/>
+          <w:p>
+            <w:pPr>
+              <w:pStyle w:val="Compact"/>
+              <w:jc w:val="left"/>
+            </w:pPr>
+            <w:r>
+              <w:t xml:space="preserve">Blueberry Salad</w:t>
+            </w:r>
+          </w:p>
+        </w:tc>
+        <w:tc>
+          <w:tcPr/>
+          <w:p>
+            <w:pPr>
+              <w:pStyle w:val="Compact"/>
+              <w:jc w:val="left"/>
+            </w:pPr>
+            <w:r>
+              <w:t xml:space="preserve">Gold</w:t>
+            </w:r>
+          </w:p>
+        </w:tc>
+        <w:tc>
+          <w:tcPr/>
+          <w:p>
+            <w:pPr>
+              <w:pStyle w:val="Compact"/>
+              <w:jc w:val="left"/>
+            </w:pPr>
+            <w:r>
+              <w:t xml:space="preserve">small</w:t>
+            </w:r>
+          </w:p>
+        </w:tc>
+        <w:tc>
+          <w:tcPr/>
+          <w:p>
+            <w:pPr>
+              <w:pStyle w:val="Compact"/>
+              <w:jc w:val="left"/>
+            </w:pPr>
+            <w:r>
+              <w:t xml:space="preserve">Blueberry</w:t>
+            </w:r>
+          </w:p>
+        </w:tc>
+        <w:tc>
+          <w:tcPr/>
+          <w:p>
+            <w:pPr>
+              <w:pStyle w:val="Compact"/>
+              <w:jc w:val="left"/>
+            </w:pPr>
+            <w:r>
+              <w:t xml:space="preserve">Lettuce</w:t>
+            </w:r>
+          </w:p>
+        </w:tc>
+        <w:tc>
+          <w:tcPr/>
+          <w:p>
+            <w:pPr>
+              <w:pStyle w:val="Compact"/>
+              <w:jc w:val="left"/>
+            </w:pPr>
+            <w:r>
+              <w:t xml:space="preserve">NA</w:t>
+            </w:r>
+          </w:p>
+        </w:tc>
+      </w:tr>
+      <w:tr>
+        <w:tc>
+          <w:tcPr/>
+          <w:p>
+            <w:pPr>
+              <w:pStyle w:val="Compact"/>
+              <w:jc w:val="left"/>
+            </w:pPr>
+            <w:r>
+              <w:t xml:space="preserve">Cooking Pot</w:t>
+            </w:r>
+          </w:p>
+        </w:tc>
+        <w:tc>
+          <w:tcPr/>
+          <w:p>
+            <w:pPr>
+              <w:pStyle w:val="Compact"/>
+              <w:jc w:val="left"/>
+            </w:pPr>
+            <w:r>
+              <w:t xml:space="preserve">Pickled Veggie Salad</w:t>
+            </w:r>
+          </w:p>
+        </w:tc>
+        <w:tc>
+          <w:tcPr/>
+          <w:p>
+            <w:pPr>
+              <w:pStyle w:val="Compact"/>
+              <w:jc w:val="left"/>
+            </w:pPr>
+            <w:r>
+              <w:t xml:space="preserve">Gold</w:t>
+            </w:r>
+          </w:p>
+        </w:tc>
+        <w:tc>
+          <w:tcPr/>
+          <w:p>
+            <w:pPr>
+              <w:pStyle w:val="Compact"/>
+              <w:jc w:val="left"/>
+            </w:pPr>
+            <w:r>
+              <w:t xml:space="preserve">small</w:t>
+            </w:r>
+          </w:p>
+        </w:tc>
+        <w:tc>
+          <w:tcPr/>
+          <w:p>
+            <w:pPr>
+              <w:pStyle w:val="Compact"/>
+              <w:jc w:val="left"/>
+            </w:pPr>
+            <w:r>
+              <w:t xml:space="preserve">Lettuce</w:t>
+            </w:r>
+          </w:p>
+        </w:tc>
+        <w:tc>
+          <w:tcPr/>
+          <w:p>
+            <w:pPr>
+              <w:pStyle w:val="Compact"/>
+              <w:jc w:val="left"/>
+            </w:pPr>
+            <w:r>
+              <w:t xml:space="preserve">Tomato</w:t>
+            </w:r>
+          </w:p>
+        </w:tc>
+        <w:tc>
+          <w:tcPr/>
+          <w:p>
+            <w:pPr>
+              <w:pStyle w:val="Compact"/>
+              <w:jc w:val="left"/>
+            </w:pPr>
+            <w:r>
+              <w:t xml:space="preserve">Greenspice</w:t>
+            </w:r>
+          </w:p>
+        </w:tc>
+      </w:tr>
+      <w:tr>
+        <w:tc>
+          <w:tcPr/>
+          <w:p>
+            <w:pPr>
+              <w:pStyle w:val="Compact"/>
+              <w:jc w:val="left"/>
+            </w:pPr>
+            <w:r>
+              <w:t xml:space="preserve">Cooking Pot</w:t>
+            </w:r>
+          </w:p>
+        </w:tc>
+        <w:tc>
+          <w:tcPr/>
+          <w:p>
+            <w:pPr>
+              <w:pStyle w:val="Compact"/>
+              <w:jc w:val="left"/>
+            </w:pPr>
+            <w:r>
+              <w:t xml:space="preserve">Sesame Rice Ball</w:t>
+            </w:r>
+          </w:p>
+        </w:tc>
+        <w:tc>
+          <w:tcPr/>
+          <w:p>
+            <w:pPr>
+              <w:pStyle w:val="Compact"/>
+              <w:jc w:val="left"/>
+            </w:pPr>
+            <w:r>
+              <w:t xml:space="preserve">Gold</w:t>
+            </w:r>
+          </w:p>
+        </w:tc>
+        <w:tc>
+          <w:tcPr/>
+          <w:p>
+            <w:pPr>
+              <w:pStyle w:val="Compact"/>
+              <w:jc w:val="left"/>
+            </w:pPr>
+            <w:r>
+              <w:t xml:space="preserve">small</w:t>
+            </w:r>
+          </w:p>
+        </w:tc>
+        <w:tc>
+          <w:tcPr/>
+          <w:p>
+            <w:pPr>
+              <w:pStyle w:val="Compact"/>
+              <w:jc w:val="left"/>
+            </w:pPr>
+            <w:r>
+              <w:t xml:space="preserve">Rice</w:t>
+            </w:r>
+          </w:p>
+        </w:tc>
+        <w:tc>
+          <w:tcPr/>
+          <w:p>
+            <w:pPr>
+              <w:pStyle w:val="Compact"/>
+              <w:jc w:val="left"/>
+            </w:pPr>
+            <w:r>
+              <w:t xml:space="preserve">Seaweed</w:t>
+            </w:r>
+          </w:p>
+        </w:tc>
+        <w:tc>
+          <w:tcPr/>
+          <w:p>
+            <w:pPr>
+              <w:pStyle w:val="Compact"/>
+              <w:jc w:val="left"/>
+            </w:pPr>
+            <w:r>
+              <w:t xml:space="preserve">NA</w:t>
+            </w:r>
+          </w:p>
+        </w:tc>
+      </w:tr>
+      <w:tr>
+        <w:tc>
+          <w:tcPr/>
+          <w:p>
+            <w:pPr>
+              <w:pStyle w:val="Compact"/>
+              <w:jc w:val="left"/>
+            </w:pPr>
+            <w:r>
+              <w:t xml:space="preserve">Cooking Pot</w:t>
+            </w:r>
+          </w:p>
+        </w:tc>
+        <w:tc>
+          <w:tcPr/>
+          <w:p>
+            <w:pPr>
+              <w:pStyle w:val="Compact"/>
+              <w:jc w:val="left"/>
+            </w:pPr>
+            <w:r>
+              <w:t xml:space="preserve">Mochi</w:t>
+            </w:r>
+          </w:p>
+        </w:tc>
+        <w:tc>
+          <w:tcPr/>
+          <w:p>
+            <w:pPr>
+              <w:pStyle w:val="Compact"/>
+              <w:jc w:val="left"/>
+            </w:pPr>
+            <w:r>
+              <w:t xml:space="preserve">Gold</w:t>
+            </w:r>
+          </w:p>
+        </w:tc>
+        <w:tc>
+          <w:tcPr/>
+          <w:p>
+            <w:pPr>
+              <w:pStyle w:val="Compact"/>
+              <w:jc w:val="left"/>
+            </w:pPr>
+            <w:r>
+              <w:t xml:space="preserve">small</w:t>
+            </w:r>
+          </w:p>
+        </w:tc>
+        <w:tc>
+          <w:tcPr/>
+          <w:p>
+            <w:pPr>
+              <w:pStyle w:val="Compact"/>
+              <w:jc w:val="left"/>
+            </w:pPr>
+            <w:r>
+              <w:t xml:space="preserve">Rice</w:t>
+            </w:r>
+          </w:p>
+        </w:tc>
+        <w:tc>
+          <w:tcPr/>
+          <w:p>
+            <w:pPr>
+              <w:pStyle w:val="Compact"/>
+              <w:jc w:val="left"/>
+            </w:pPr>
+            <w:r>
+              <w:t xml:space="preserve">Sugar</w:t>
+            </w:r>
+          </w:p>
+        </w:tc>
+        <w:tc>
+          <w:tcPr/>
+          <w:p>
+            <w:pPr>
+              <w:pStyle w:val="Compact"/>
+              <w:jc w:val="left"/>
+            </w:pPr>
+            <w:r>
+              <w:t xml:space="preserve">NA</w:t>
+            </w:r>
+          </w:p>
+        </w:tc>
+      </w:tr>
+      <w:tr>
+        <w:tc>
+          <w:tcPr/>
+          <w:p>
+            <w:pPr>
+              <w:pStyle w:val="Compact"/>
+              <w:jc w:val="left"/>
+            </w:pPr>
+            <w:r>
+              <w:t xml:space="preserve">Cooking Pot</w:t>
+            </w:r>
+          </w:p>
+        </w:tc>
+        <w:tc>
+          <w:tcPr/>
+          <w:p>
+            <w:pPr>
+              <w:pStyle w:val="Compact"/>
+              <w:jc w:val="left"/>
+            </w:pPr>
+            <w:r>
+              <w:t xml:space="preserve">Lasagna</w:t>
+            </w:r>
+          </w:p>
+        </w:tc>
+        <w:tc>
+          <w:tcPr/>
+          <w:p>
+            <w:pPr>
+              <w:pStyle w:val="Compact"/>
+              <w:jc w:val="left"/>
+            </w:pPr>
+            <w:r>
+              <w:t xml:space="preserve">Gold</w:t>
+            </w:r>
+          </w:p>
+        </w:tc>
+        <w:tc>
+          <w:tcPr/>
+          <w:p>
+            <w:pPr>
+              <w:pStyle w:val="Compact"/>
+              <w:jc w:val="left"/>
+            </w:pPr>
+            <w:r>
+              <w:t xml:space="preserve">moderate</w:t>
+            </w:r>
+          </w:p>
+        </w:tc>
+        <w:tc>
+          <w:tcPr/>
+          <w:p>
+            <w:pPr>
+              <w:pStyle w:val="Compact"/>
+              <w:jc w:val="left"/>
+            </w:pPr>
+            <w:r>
+              <w:t xml:space="preserve">Noodles</w:t>
+            </w:r>
+          </w:p>
+        </w:tc>
+        <w:tc>
+          <w:tcPr/>
+          <w:p>
+            <w:pPr>
+              <w:pStyle w:val="Compact"/>
+              <w:jc w:val="left"/>
+            </w:pPr>
+            <w:r>
+              <w:t xml:space="preserve">Tomato</w:t>
+            </w:r>
+          </w:p>
+        </w:tc>
+        <w:tc>
+          <w:tcPr/>
+          <w:p>
+            <w:pPr>
+              <w:pStyle w:val="Compact"/>
+              <w:jc w:val="left"/>
+            </w:pPr>
+            <w:r>
+              <w:t xml:space="preserve">Cheese</w:t>
+            </w:r>
+          </w:p>
+        </w:tc>
+      </w:tr>
+      <w:tr>
+        <w:tc>
+          <w:tcPr/>
+          <w:p>
+            <w:pPr>
+              <w:pStyle w:val="Compact"/>
+              <w:jc w:val="left"/>
+            </w:pPr>
+            <w:r>
+              <w:t xml:space="preserve">Cooking Pot</w:t>
+            </w:r>
+          </w:p>
+        </w:tc>
+        <w:tc>
+          <w:tcPr/>
+          <w:p>
+            <w:pPr>
+              <w:pStyle w:val="Compact"/>
+              <w:jc w:val="left"/>
+            </w:pPr>
+            <w:r>
+              <w:t xml:space="preserve">Apple Sauce</w:t>
+            </w:r>
+          </w:p>
+        </w:tc>
+        <w:tc>
+          <w:tcPr/>
+          <w:p>
+            <w:pPr>
+              <w:pStyle w:val="Compact"/>
+              <w:jc w:val="left"/>
+            </w:pPr>
+            <w:r>
+              <w:t xml:space="preserve">Gold</w:t>
+            </w:r>
+          </w:p>
+        </w:tc>
+        <w:tc>
+          <w:tcPr/>
+          <w:p>
+            <w:pPr>
+              <w:pStyle w:val="Compact"/>
+              <w:jc w:val="left"/>
+            </w:pPr>
+            <w:r>
+              <w:t xml:space="preserve">small</w:t>
+            </w:r>
+          </w:p>
+        </w:tc>
+        <w:tc>
+          <w:tcPr/>
+          <w:p>
+            <w:pPr>
+              <w:pStyle w:val="Compact"/>
+              <w:jc w:val="left"/>
+            </w:pPr>
+            <w:r>
+              <w:t xml:space="preserve">Apple</w:t>
+            </w:r>
+          </w:p>
+        </w:tc>
+        <w:tc>
+          <w:tcPr/>
+          <w:p>
+            <w:pPr>
+              <w:pStyle w:val="Compact"/>
+              <w:jc w:val="left"/>
+            </w:pPr>
+            <w:r>
+              <w:t xml:space="preserve">Sugar</w:t>
+            </w:r>
+          </w:p>
+        </w:tc>
+        <w:tc>
+          <w:tcPr/>
+          <w:p>
+            <w:pPr>
+              <w:pStyle w:val="Compact"/>
+              <w:jc w:val="left"/>
+            </w:pPr>
+            <w:r>
+              <w:t xml:space="preserve">Cinnaberry</w:t>
+            </w:r>
+          </w:p>
+        </w:tc>
+      </w:tr>
+      <w:tr>
+        <w:tc>
+          <w:tcPr/>
+          <w:p>
+            <w:pPr>
+              <w:pStyle w:val="Compact"/>
+              <w:jc w:val="left"/>
+            </w:pPr>
+            <w:r>
+              <w:t xml:space="preserve">Cooking Pot</w:t>
+            </w:r>
+          </w:p>
+        </w:tc>
+        <w:tc>
+          <w:tcPr/>
+          <w:p>
+            <w:pPr>
+              <w:pStyle w:val="Compact"/>
+              <w:jc w:val="left"/>
+            </w:pPr>
+            <w:r>
+              <w:t xml:space="preserve">Cinnamon Apple Pie</w:t>
+            </w:r>
+          </w:p>
+        </w:tc>
+        <w:tc>
+          <w:tcPr/>
+          <w:p>
+            <w:pPr>
+              <w:pStyle w:val="Compact"/>
+              <w:jc w:val="left"/>
+            </w:pPr>
+            <w:r>
+              <w:t xml:space="preserve">Gold</w:t>
+            </w:r>
+          </w:p>
+        </w:tc>
+        <w:tc>
+          <w:tcPr/>
+          <w:p>
+            <w:pPr>
+              <w:pStyle w:val="Compact"/>
+              <w:jc w:val="left"/>
+            </w:pPr>
+            <w:r>
+              <w:t xml:space="preserve">small</w:t>
+            </w:r>
+          </w:p>
+        </w:tc>
+        <w:tc>
+          <w:tcPr/>
+          <w:p>
+            <w:pPr>
+              <w:pStyle w:val="Compact"/>
+              <w:jc w:val="left"/>
+            </w:pPr>
+            <w:r>
+              <w:t xml:space="preserve">Cinnaberry</w:t>
+            </w:r>
+          </w:p>
+        </w:tc>
+        <w:tc>
+          <w:tcPr/>
+          <w:p>
+            <w:pPr>
+              <w:pStyle w:val="Compact"/>
+              <w:jc w:val="left"/>
+            </w:pPr>
+            <w:r>
+              <w:t xml:space="preserve">Apple</w:t>
+            </w:r>
+          </w:p>
+        </w:tc>
+        <w:tc>
+          <w:tcPr/>
+          <w:p>
+            <w:pPr>
+              <w:pStyle w:val="Compact"/>
+              <w:jc w:val="left"/>
+            </w:pPr>
+            <w:r>
+              <w:t xml:space="preserve">Sugar</w:t>
+            </w:r>
+          </w:p>
+        </w:tc>
+      </w:tr>
+      <w:tr>
+        <w:tc>
+          <w:tcPr/>
+          <w:p>
+            <w:pPr>
+              <w:pStyle w:val="Compact"/>
+              <w:jc w:val="left"/>
+            </w:pPr>
+            <w:r>
+              <w:t xml:space="preserve">Cooking Pot</w:t>
+            </w:r>
+          </w:p>
+        </w:tc>
+        <w:tc>
+          <w:tcPr/>
+          <w:p>
+            <w:pPr>
+              <w:pStyle w:val="Compact"/>
+              <w:jc w:val="left"/>
+            </w:pPr>
+            <w:r>
+              <w:t xml:space="preserve">BLT</w:t>
+            </w:r>
+          </w:p>
+        </w:tc>
+        <w:tc>
+          <w:tcPr/>
+          <w:p>
+            <w:pPr>
+              <w:pStyle w:val="Compact"/>
+              <w:jc w:val="left"/>
+            </w:pPr>
+            <w:r>
+              <w:t xml:space="preserve">Gold</w:t>
+            </w:r>
+          </w:p>
+        </w:tc>
+        <w:tc>
+          <w:tcPr/>
+          <w:p>
+            <w:pPr>
+              <w:pStyle w:val="Compact"/>
+              <w:jc w:val="left"/>
+            </w:pPr>
+            <w:r>
+              <w:t xml:space="preserve">small</w:t>
+            </w:r>
+          </w:p>
+        </w:tc>
+        <w:tc>
+          <w:tcPr/>
+          <w:p>
+            <w:pPr>
+              <w:pStyle w:val="Compact"/>
+              <w:jc w:val="left"/>
+            </w:pPr>
+            <w:r>
+              <w:t xml:space="preserve">Bread</w:t>
+            </w:r>
+          </w:p>
+        </w:tc>
+        <w:tc>
+          <w:tcPr/>
+          <w:p>
+            <w:pPr>
+              <w:pStyle w:val="Compact"/>
+              <w:jc w:val="left"/>
+            </w:pPr>
+            <w:r>
+              <w:t xml:space="preserve">Lettuce</w:t>
+            </w:r>
+          </w:p>
+        </w:tc>
+        <w:tc>
+          <w:tcPr/>
+          <w:p>
+            <w:pPr>
+              <w:pStyle w:val="Compact"/>
+              <w:jc w:val="left"/>
+            </w:pPr>
+            <w:r>
+              <w:t xml:space="preserve">Tomato</w:t>
+            </w:r>
+          </w:p>
+        </w:tc>
+      </w:tr>
+      <w:tr>
+        <w:tc>
+          <w:tcPr/>
+          <w:p>
+            <w:pPr>
+              <w:pStyle w:val="Compact"/>
+              <w:jc w:val="left"/>
+            </w:pPr>
+            <w:r>
+              <w:t xml:space="preserve">Cooking Pot</w:t>
+            </w:r>
+          </w:p>
+        </w:tc>
+        <w:tc>
+          <w:tcPr/>
+          <w:p>
+            <w:pPr>
+              <w:pStyle w:val="Compact"/>
+              <w:jc w:val="left"/>
+            </w:pPr>
+            <w:r>
+              <w:t xml:space="preserve">Poke Bowl</w:t>
+            </w:r>
+          </w:p>
+        </w:tc>
+        <w:tc>
+          <w:tcPr/>
+          <w:p>
+            <w:pPr>
+              <w:pStyle w:val="Compact"/>
+              <w:jc w:val="left"/>
+            </w:pPr>
+            <w:r>
+              <w:t xml:space="preserve">Gold</w:t>
+            </w:r>
+          </w:p>
+        </w:tc>
+        <w:tc>
+          <w:tcPr/>
+          <w:p>
+            <w:pPr>
+              <w:pStyle w:val="Compact"/>
+              <w:jc w:val="left"/>
+            </w:pPr>
+            <w:r>
+              <w:t xml:space="preserve">small</w:t>
+            </w:r>
+          </w:p>
+        </w:tc>
+        <w:tc>
+          <w:tcPr/>
+          <w:p>
+            <w:pPr>
+              <w:pStyle w:val="Compact"/>
+              <w:jc w:val="left"/>
+            </w:pPr>
+            <w:r>
+              <w:t xml:space="preserve">Salmon</w:t>
+            </w:r>
+          </w:p>
+        </w:tc>
+        <w:tc>
+          <w:tcPr/>
+          <w:p>
+            <w:pPr>
+              <w:pStyle w:val="Compact"/>
+              <w:jc w:val="left"/>
+            </w:pPr>
+            <w:r>
+              <w:t xml:space="preserve">Tuna</w:t>
+            </w:r>
+          </w:p>
+        </w:tc>
+        <w:tc>
+          <w:tcPr/>
+          <w:p>
+            <w:pPr>
+              <w:pStyle w:val="Compact"/>
+              <w:jc w:val="left"/>
+            </w:pPr>
+            <w:r>
+              <w:t xml:space="preserve">Rice</w:t>
+            </w:r>
+          </w:p>
+        </w:tc>
+      </w:tr>
+      <w:tr>
+        <w:tc>
+          <w:tcPr/>
+          <w:p>
+            <w:pPr>
+              <w:pStyle w:val="Compact"/>
+              <w:jc w:val="left"/>
+            </w:pPr>
+            <w:r>
+              <w:t xml:space="preserve">Cooking Pot</w:t>
+            </w:r>
+          </w:p>
+        </w:tc>
+        <w:tc>
+          <w:tcPr/>
+          <w:p>
+            <w:pPr>
+              <w:pStyle w:val="Compact"/>
+              <w:jc w:val="left"/>
+            </w:pPr>
+            <w:r>
+              <w:t xml:space="preserve">Churros</w:t>
+            </w:r>
+          </w:p>
+        </w:tc>
+        <w:tc>
+          <w:tcPr/>
+          <w:p>
+            <w:pPr>
+              <w:pStyle w:val="Compact"/>
+              <w:jc w:val="left"/>
+            </w:pPr>
+            <w:r>
+              <w:t xml:space="preserve">Gold</w:t>
+            </w:r>
+          </w:p>
+        </w:tc>
+        <w:tc>
+          <w:tcPr/>
+          <w:p>
+            <w:pPr>
+              <w:pStyle w:val="Compact"/>
+              <w:jc w:val="left"/>
+            </w:pPr>
+            <w:r>
+              <w:t xml:space="preserve">very small</w:t>
+            </w:r>
+          </w:p>
+        </w:tc>
+        <w:tc>
+          <w:tcPr/>
+          <w:p>
+            <w:pPr>
+              <w:pStyle w:val="Compact"/>
+              <w:jc w:val="left"/>
+            </w:pPr>
+            <w:r>
+              <w:t xml:space="preserve">Cinnaberry</w:t>
+            </w:r>
+          </w:p>
+        </w:tc>
+        <w:tc>
+          <w:tcPr/>
+          <w:p>
+            <w:pPr>
+              <w:pStyle w:val="Compact"/>
+              <w:jc w:val="left"/>
+            </w:pPr>
+            <w:r>
+              <w:t xml:space="preserve">Flour</w:t>
+            </w:r>
+          </w:p>
+        </w:tc>
+        <w:tc>
+          <w:tcPr/>
+          <w:p>
+            <w:pPr>
+              <w:pStyle w:val="Compact"/>
+              <w:jc w:val="left"/>
+            </w:pPr>
+            <w:r>
+              <w:t xml:space="preserve">Sugar</w:t>
+            </w:r>
+          </w:p>
+        </w:tc>
+      </w:tr>
+    </w:tbl>
+    <w:p>
+      <w:pPr>
+        <w:pStyle w:val="BodyText"/>
       </w:pPr>
       <w:r>
         <w:t xml:space="preserve">For new players starting in Sun Haven, filtering recipes by the Sun Haven (starting town) and Spring season gives players insight into what is accessible to them to permanently increase their mana stat. With a more filtered and focused data, this helps players manage resources better and help stat progression, while also optimizing their gameplay</w:t>

</xml_diff>